<commit_message>
TAG-4 Ažuriranje dnevnika sastajanja
</commit_message>
<xml_diff>
--- a/dnevnik.docx
+++ b/dnevnik.docx
@@ -48,16 +48,16 @@
               <w:rPr>
                 <w:b/>
                 <w:bCs/>
-                <w:sz w:val="28"/>
-                <w:szCs w:val="28"/>
+                <w:sz w:val="36"/>
+                <w:szCs w:val="36"/>
               </w:rPr>
             </w:pPr>
             <w:r>
               <w:rPr>
                 <w:b/>
                 <w:bCs/>
-                <w:sz w:val="28"/>
-                <w:szCs w:val="28"/>
+                <w:sz w:val="36"/>
+                <w:szCs w:val="36"/>
               </w:rPr>
               <w:t>Datum</w:t>
             </w:r>
@@ -73,16 +73,16 @@
               <w:rPr>
                 <w:b/>
                 <w:bCs/>
-                <w:sz w:val="28"/>
-                <w:szCs w:val="28"/>
+                <w:sz w:val="36"/>
+                <w:szCs w:val="36"/>
               </w:rPr>
             </w:pPr>
             <w:r>
               <w:rPr>
                 <w:b/>
                 <w:bCs/>
-                <w:sz w:val="28"/>
-                <w:szCs w:val="28"/>
+                <w:sz w:val="36"/>
+                <w:szCs w:val="36"/>
               </w:rPr>
               <w:t>Opis sastanka</w:t>
             </w:r>
@@ -98,16 +98,16 @@
               <w:rPr>
                 <w:b/>
                 <w:bCs/>
-                <w:sz w:val="28"/>
-                <w:szCs w:val="28"/>
+                <w:sz w:val="36"/>
+                <w:szCs w:val="36"/>
               </w:rPr>
             </w:pPr>
             <w:r>
               <w:rPr>
                 <w:b/>
                 <w:bCs/>
-                <w:sz w:val="28"/>
-                <w:szCs w:val="28"/>
+                <w:sz w:val="36"/>
+                <w:szCs w:val="36"/>
               </w:rPr>
               <w:t>Prisutni</w:t>
             </w:r>
@@ -122,19 +122,62 @@
           <w:tcPr>
             <w:tcW w:w="1980" w:type="dxa"/>
           </w:tcPr>
-          <w:p/>
+          <w:p>
+            <w:pPr>
+              <w:jc w:val="center"/>
+              <w:rPr>
+                <w:sz w:val="28"/>
+                <w:szCs w:val="28"/>
+              </w:rPr>
+            </w:pPr>
+            <w:r>
+              <w:rPr>
+                <w:sz w:val="28"/>
+                <w:szCs w:val="28"/>
+              </w:rPr>
+              <w:t>19.10.2023.</w:t>
+            </w:r>
+          </w:p>
         </w:tc>
         <w:tc>
           <w:tcPr>
             <w:tcW w:w="4678" w:type="dxa"/>
           </w:tcPr>
-          <w:p/>
+          <w:p>
+            <w:pPr>
+              <w:rPr>
+                <w:sz w:val="28"/>
+                <w:szCs w:val="28"/>
+              </w:rPr>
+            </w:pPr>
+            <w:r>
+              <w:rPr>
+                <w:sz w:val="28"/>
+                <w:szCs w:val="28"/>
+              </w:rPr>
+              <w:t>Upoznavanje sudionika i dogovaranje prvih koraka</w:t>
+            </w:r>
+          </w:p>
         </w:tc>
         <w:tc>
           <w:tcPr>
             <w:tcW w:w="2478" w:type="dxa"/>
           </w:tcPr>
-          <w:p/>
+          <w:p>
+            <w:pPr>
+              <w:rPr>
+                <w:sz w:val="28"/>
+                <w:szCs w:val="28"/>
+              </w:rPr>
+            </w:pPr>
+            <w:r>
+              <w:rPr>
+                <w:sz w:val="28"/>
+                <w:szCs w:val="28"/>
+              </w:rPr>
+              <w:t>GH, FB, NK, MG, JŠ, MS, SB</w:t>
+            </w:r>
+          </w:p>
         </w:tc>
       </w:tr>
       <w:tr>
@@ -145,19 +188,83 @@
           <w:tcPr>
             <w:tcW w:w="1980" w:type="dxa"/>
           </w:tcPr>
-          <w:p/>
+          <w:p>
+            <w:pPr>
+              <w:jc w:val="center"/>
+              <w:rPr>
+                <w:sz w:val="28"/>
+                <w:szCs w:val="28"/>
+              </w:rPr>
+            </w:pPr>
+            <w:r>
+              <w:rPr>
+                <w:sz w:val="28"/>
+                <w:szCs w:val="28"/>
+              </w:rPr>
+              <w:t>26.10.2023</w:t>
+            </w:r>
+            <w:r>
+              <w:rPr>
+                <w:sz w:val="28"/>
+                <w:szCs w:val="28"/>
+              </w:rPr>
+              <w:t>.</w:t>
+            </w:r>
+          </w:p>
         </w:tc>
         <w:tc>
           <w:tcPr>
             <w:tcW w:w="4678" w:type="dxa"/>
           </w:tcPr>
-          <w:p/>
+          <w:p>
+            <w:pPr>
+              <w:rPr>
+                <w:sz w:val="28"/>
+                <w:szCs w:val="28"/>
+              </w:rPr>
+            </w:pPr>
+            <w:r>
+              <w:rPr>
+                <w:sz w:val="28"/>
+                <w:szCs w:val="28"/>
+              </w:rPr>
+              <w:t>Krenuli sa dokumentacjiom i raspodijelili uloge</w:t>
+            </w:r>
+          </w:p>
         </w:tc>
         <w:tc>
           <w:tcPr>
             <w:tcW w:w="2478" w:type="dxa"/>
           </w:tcPr>
-          <w:p/>
+          <w:p>
+            <w:pPr>
+              <w:rPr>
+                <w:sz w:val="28"/>
+                <w:szCs w:val="28"/>
+              </w:rPr>
+            </w:pPr>
+            <w:r>
+              <w:rPr>
+                <w:sz w:val="28"/>
+                <w:szCs w:val="28"/>
+              </w:rPr>
+              <w:t>GH, FB, NK, MG, JŠ, MS</w:t>
+            </w:r>
+            <w:r>
+              <w:rPr>
+                <w:sz w:val="28"/>
+                <w:szCs w:val="28"/>
+              </w:rPr>
+              <w:t>,</w:t>
+            </w:r>
+            <w:r>
+              <w:rPr>
+                <w:sz w:val="28"/>
+                <w:szCs w:val="28"/>
+              </w:rPr>
+              <w:t xml:space="preserve"> SB</w:t>
+            </w:r>
+          </w:p>
         </w:tc>
       </w:tr>
       <w:tr>
@@ -168,19 +275,84 @@
           <w:tcPr>
             <w:tcW w:w="1980" w:type="dxa"/>
           </w:tcPr>
-          <w:p/>
+          <w:p>
+            <w:pPr>
+              <w:rPr>
+                <w:sz w:val="28"/>
+                <w:szCs w:val="28"/>
+              </w:rPr>
+            </w:pPr>
+          </w:p>
         </w:tc>
         <w:tc>
           <w:tcPr>
             <w:tcW w:w="4678" w:type="dxa"/>
           </w:tcPr>
-          <w:p/>
+          <w:p>
+            <w:pPr>
+              <w:rPr>
+                <w:sz w:val="28"/>
+                <w:szCs w:val="28"/>
+              </w:rPr>
+            </w:pPr>
+          </w:p>
         </w:tc>
         <w:tc>
           <w:tcPr>
             <w:tcW w:w="2478" w:type="dxa"/>
           </w:tcPr>
-          <w:p/>
+          <w:p>
+            <w:pPr>
+              <w:rPr>
+                <w:sz w:val="28"/>
+                <w:szCs w:val="28"/>
+              </w:rPr>
+            </w:pPr>
+          </w:p>
+        </w:tc>
+      </w:tr>
+      <w:tr>
+        <w:trPr>
+          <w:trHeight w:val="596"/>
+        </w:trPr>
+        <w:tc>
+          <w:tcPr>
+            <w:tcW w:w="1980" w:type="dxa"/>
+          </w:tcPr>
+          <w:p>
+            <w:pPr>
+              <w:rPr>
+                <w:sz w:val="28"/>
+                <w:szCs w:val="28"/>
+              </w:rPr>
+            </w:pPr>
+          </w:p>
+        </w:tc>
+        <w:tc>
+          <w:tcPr>
+            <w:tcW w:w="4678" w:type="dxa"/>
+          </w:tcPr>
+          <w:p>
+            <w:pPr>
+              <w:rPr>
+                <w:sz w:val="28"/>
+                <w:szCs w:val="28"/>
+              </w:rPr>
+            </w:pPr>
+          </w:p>
+        </w:tc>
+        <w:tc>
+          <w:tcPr>
+            <w:tcW w:w="2478" w:type="dxa"/>
+          </w:tcPr>
+          <w:p>
+            <w:pPr>
+              <w:rPr>
+                <w:sz w:val="28"/>
+                <w:szCs w:val="28"/>
+              </w:rPr>
+            </w:pPr>
+          </w:p>
         </w:tc>
       </w:tr>
       <w:tr>
@@ -191,19 +363,40 @@
           <w:tcPr>
             <w:tcW w:w="1980" w:type="dxa"/>
           </w:tcPr>
-          <w:p/>
+          <w:p>
+            <w:pPr>
+              <w:rPr>
+                <w:sz w:val="28"/>
+                <w:szCs w:val="28"/>
+              </w:rPr>
+            </w:pPr>
+          </w:p>
         </w:tc>
         <w:tc>
           <w:tcPr>
             <w:tcW w:w="4678" w:type="dxa"/>
           </w:tcPr>
-          <w:p/>
+          <w:p>
+            <w:pPr>
+              <w:rPr>
+                <w:sz w:val="28"/>
+                <w:szCs w:val="28"/>
+              </w:rPr>
+            </w:pPr>
+          </w:p>
         </w:tc>
         <w:tc>
           <w:tcPr>
             <w:tcW w:w="2478" w:type="dxa"/>
           </w:tcPr>
-          <w:p/>
+          <w:p>
+            <w:pPr>
+              <w:rPr>
+                <w:sz w:val="28"/>
+                <w:szCs w:val="28"/>
+              </w:rPr>
+            </w:pPr>
+          </w:p>
         </w:tc>
       </w:tr>
       <w:tr>
@@ -214,19 +407,40 @@
           <w:tcPr>
             <w:tcW w:w="1980" w:type="dxa"/>
           </w:tcPr>
-          <w:p/>
+          <w:p>
+            <w:pPr>
+              <w:rPr>
+                <w:sz w:val="28"/>
+                <w:szCs w:val="28"/>
+              </w:rPr>
+            </w:pPr>
+          </w:p>
         </w:tc>
         <w:tc>
           <w:tcPr>
             <w:tcW w:w="4678" w:type="dxa"/>
           </w:tcPr>
-          <w:p/>
+          <w:p>
+            <w:pPr>
+              <w:rPr>
+                <w:sz w:val="28"/>
+                <w:szCs w:val="28"/>
+              </w:rPr>
+            </w:pPr>
+          </w:p>
         </w:tc>
         <w:tc>
           <w:tcPr>
             <w:tcW w:w="2478" w:type="dxa"/>
           </w:tcPr>
-          <w:p/>
+          <w:p>
+            <w:pPr>
+              <w:rPr>
+                <w:sz w:val="28"/>
+                <w:szCs w:val="28"/>
+              </w:rPr>
+            </w:pPr>
+          </w:p>
         </w:tc>
       </w:tr>
       <w:tr>
@@ -237,19 +451,40 @@
           <w:tcPr>
             <w:tcW w:w="1980" w:type="dxa"/>
           </w:tcPr>
-          <w:p/>
+          <w:p>
+            <w:pPr>
+              <w:rPr>
+                <w:sz w:val="28"/>
+                <w:szCs w:val="28"/>
+              </w:rPr>
+            </w:pPr>
+          </w:p>
         </w:tc>
         <w:tc>
           <w:tcPr>
             <w:tcW w:w="4678" w:type="dxa"/>
           </w:tcPr>
-          <w:p/>
+          <w:p>
+            <w:pPr>
+              <w:rPr>
+                <w:sz w:val="28"/>
+                <w:szCs w:val="28"/>
+              </w:rPr>
+            </w:pPr>
+          </w:p>
         </w:tc>
         <w:tc>
           <w:tcPr>
             <w:tcW w:w="2478" w:type="dxa"/>
           </w:tcPr>
-          <w:p/>
+          <w:p>
+            <w:pPr>
+              <w:rPr>
+                <w:sz w:val="28"/>
+                <w:szCs w:val="28"/>
+              </w:rPr>
+            </w:pPr>
+          </w:p>
         </w:tc>
       </w:tr>
       <w:tr>
@@ -260,23 +495,51 @@
           <w:tcPr>
             <w:tcW w:w="1980" w:type="dxa"/>
           </w:tcPr>
-          <w:p/>
+          <w:p>
+            <w:pPr>
+              <w:rPr>
+                <w:sz w:val="28"/>
+                <w:szCs w:val="28"/>
+              </w:rPr>
+            </w:pPr>
+          </w:p>
         </w:tc>
         <w:tc>
           <w:tcPr>
             <w:tcW w:w="4678" w:type="dxa"/>
           </w:tcPr>
-          <w:p/>
+          <w:p>
+            <w:pPr>
+              <w:rPr>
+                <w:sz w:val="28"/>
+                <w:szCs w:val="28"/>
+              </w:rPr>
+            </w:pPr>
+          </w:p>
         </w:tc>
         <w:tc>
           <w:tcPr>
             <w:tcW w:w="2478" w:type="dxa"/>
           </w:tcPr>
-          <w:p/>
+          <w:p>
+            <w:pPr>
+              <w:rPr>
+                <w:sz w:val="28"/>
+                <w:szCs w:val="28"/>
+              </w:rPr>
+            </w:pPr>
+          </w:p>
         </w:tc>
       </w:tr>
     </w:tbl>
-    <w:p/>
+    <w:p>
+      <w:pPr>
+        <w:rPr>
+          <w:sz w:val="28"/>
+          <w:szCs w:val="28"/>
+        </w:rPr>
+      </w:pPr>
+    </w:p>
     <w:sectPr>
       <w:pgSz w:w="11906" w:h="16838"/>
       <w:pgMar w:top="1440" w:right="1440" w:bottom="1440" w:left="1440" w:header="708" w:footer="708" w:gutter="0"/>

</xml_diff>